<commit_message>
Finiti test lista e iniziati mappa
</commit_message>
<xml_diff>
--- a/HW01/Sommario Homework.docx
+++ b/HW01/Sommario Homework.docx
@@ -21,14 +21,14 @@
     <w:p>
       <w:pPr>
         <w:rPr>
-          <w:sz w:val="24"/>
-          <w:szCs w:val="24"/>
-        </w:rPr>
-      </w:pPr>
-      <w:r>
-        <w:rPr>
-          <w:sz w:val="24"/>
-          <w:szCs w:val="24"/>
+          <w:sz w:val="28"/>
+          <w:szCs w:val="28"/>
+        </w:rPr>
+      </w:pPr>
+      <w:r>
+        <w:rPr>
+          <w:sz w:val="28"/>
+          <w:szCs w:val="28"/>
         </w:rPr>
         <w:t xml:space="preserve">In questo documento è presente la descrizione degli elementi presenti nell’homework. Quest’ultimo è organizzato secondo la seguente gerarchia: </w:t>
       </w:r>
@@ -41,60 +41,64 @@
           <w:numId w:val="2"/>
         </w:numPr>
         <w:rPr>
-          <w:sz w:val="24"/>
-          <w:szCs w:val="24"/>
-        </w:rPr>
-      </w:pPr>
-      <w:proofErr w:type="spellStart"/>
-      <w:r>
-        <w:rPr>
-          <w:sz w:val="24"/>
-          <w:szCs w:val="24"/>
+          <w:sz w:val="28"/>
+          <w:szCs w:val="28"/>
+        </w:rPr>
+      </w:pPr>
+      <w:proofErr w:type="spellStart"/>
+      <w:r>
+        <w:rPr>
+          <w:b/>
+          <w:bCs/>
+          <w:sz w:val="28"/>
+          <w:szCs w:val="28"/>
         </w:rPr>
         <w:t>myL</w:t>
       </w:r>
       <w:r>
         <w:rPr>
-          <w:sz w:val="24"/>
-          <w:szCs w:val="24"/>
+          <w:b/>
+          <w:bCs/>
+          <w:sz w:val="28"/>
+          <w:szCs w:val="28"/>
         </w:rPr>
         <w:t>ib</w:t>
       </w:r>
       <w:proofErr w:type="spellEnd"/>
       <w:r>
         <w:rPr>
-          <w:sz w:val="24"/>
-          <w:szCs w:val="24"/>
+          <w:sz w:val="28"/>
+          <w:szCs w:val="28"/>
         </w:rPr>
         <w:t xml:space="preserve">, dove sono presenti i file di </w:t>
       </w:r>
       <w:proofErr w:type="spellStart"/>
       <w:r>
         <w:rPr>
-          <w:sz w:val="24"/>
-          <w:szCs w:val="24"/>
+          <w:sz w:val="28"/>
+          <w:szCs w:val="28"/>
         </w:rPr>
         <w:t>J</w:t>
       </w:r>
       <w:r>
         <w:rPr>
-          <w:sz w:val="24"/>
-          <w:szCs w:val="24"/>
+          <w:sz w:val="28"/>
+          <w:szCs w:val="28"/>
         </w:rPr>
         <w:t>U</w:t>
       </w:r>
       <w:r>
         <w:rPr>
-          <w:sz w:val="24"/>
-          <w:szCs w:val="24"/>
+          <w:sz w:val="28"/>
+          <w:szCs w:val="28"/>
         </w:rPr>
         <w:t>nit</w:t>
       </w:r>
       <w:proofErr w:type="spellEnd"/>
       <w:r>
         <w:rPr>
-          <w:sz w:val="24"/>
-          <w:szCs w:val="24"/>
+          <w:sz w:val="28"/>
+          <w:szCs w:val="28"/>
         </w:rPr>
         <w:t xml:space="preserve"> 4.13 e hamcrest-core-1.3 per lo sviluppo dei test del codice sviluppato per l’assegnamento</w:t>
       </w:r>
@@ -103,8 +107,8 @@
       <w:pPr>
         <w:pStyle w:val="Paragrafoelenco"/>
         <w:rPr>
-          <w:sz w:val="24"/>
-          <w:szCs w:val="24"/>
+          <w:sz w:val="28"/>
+          <w:szCs w:val="28"/>
         </w:rPr>
       </w:pPr>
     </w:p>
@@ -116,30 +120,34 @@
           <w:numId w:val="2"/>
         </w:numPr>
         <w:rPr>
-          <w:sz w:val="24"/>
-          <w:szCs w:val="24"/>
-        </w:rPr>
-      </w:pPr>
-      <w:proofErr w:type="spellStart"/>
-      <w:r>
-        <w:rPr>
-          <w:sz w:val="24"/>
-          <w:szCs w:val="24"/>
+          <w:sz w:val="28"/>
+          <w:szCs w:val="28"/>
+        </w:rPr>
+      </w:pPr>
+      <w:proofErr w:type="spellStart"/>
+      <w:r>
+        <w:rPr>
+          <w:b/>
+          <w:bCs/>
+          <w:sz w:val="28"/>
+          <w:szCs w:val="28"/>
         </w:rPr>
         <w:t>myS</w:t>
       </w:r>
       <w:r>
         <w:rPr>
-          <w:sz w:val="24"/>
-          <w:szCs w:val="24"/>
+          <w:b/>
+          <w:bCs/>
+          <w:sz w:val="28"/>
+          <w:szCs w:val="28"/>
         </w:rPr>
         <w:t>rc</w:t>
       </w:r>
       <w:proofErr w:type="spellEnd"/>
       <w:r>
         <w:rPr>
-          <w:sz w:val="24"/>
-          <w:szCs w:val="24"/>
+          <w:sz w:val="28"/>
+          <w:szCs w:val="28"/>
         </w:rPr>
         <w:t>, dove sono presenti:</w:t>
       </w:r>
@@ -152,62 +160,64 @@
           <w:numId w:val="4"/>
         </w:numPr>
         <w:rPr>
-          <w:sz w:val="24"/>
-          <w:szCs w:val="24"/>
-        </w:rPr>
-      </w:pPr>
-      <w:proofErr w:type="spellStart"/>
-      <w:r>
-        <w:rPr>
-          <w:sz w:val="24"/>
-          <w:szCs w:val="24"/>
+          <w:sz w:val="28"/>
+          <w:szCs w:val="28"/>
+        </w:rPr>
+      </w:pPr>
+      <w:proofErr w:type="spellStart"/>
+      <w:r>
+        <w:rPr>
+          <w:b/>
+          <w:bCs/>
+          <w:sz w:val="28"/>
+          <w:szCs w:val="28"/>
         </w:rPr>
         <w:t>myAdapter</w:t>
       </w:r>
       <w:proofErr w:type="spellEnd"/>
       <w:r>
         <w:rPr>
-          <w:sz w:val="24"/>
-          <w:szCs w:val="24"/>
+          <w:sz w:val="28"/>
+          <w:szCs w:val="28"/>
         </w:rPr>
         <w:t xml:space="preserve">, libreria che comprende il codice per la realizzazione di ListAdapter.java e MapAdapter.java oltre a contenere anche le interfacce usate per la realizzazione </w:t>
       </w:r>
       <w:r>
         <w:rPr>
-          <w:sz w:val="24"/>
-          <w:szCs w:val="24"/>
+          <w:sz w:val="28"/>
+          <w:szCs w:val="28"/>
         </w:rPr>
         <w:t xml:space="preserve">degli </w:t>
       </w:r>
       <w:proofErr w:type="spellStart"/>
       <w:r>
         <w:rPr>
-          <w:sz w:val="24"/>
-          <w:szCs w:val="24"/>
+          <w:sz w:val="28"/>
+          <w:szCs w:val="28"/>
         </w:rPr>
         <w:t>adapter</w:t>
       </w:r>
       <w:proofErr w:type="spellEnd"/>
       <w:r>
         <w:rPr>
-          <w:sz w:val="24"/>
-          <w:szCs w:val="24"/>
+          <w:sz w:val="28"/>
+          <w:szCs w:val="28"/>
         </w:rPr>
         <w:t xml:space="preserve"> che sono state opportunatamente commentate in stile </w:t>
       </w:r>
       <w:proofErr w:type="spellStart"/>
       <w:r>
         <w:rPr>
-          <w:sz w:val="24"/>
-          <w:szCs w:val="24"/>
+          <w:sz w:val="28"/>
+          <w:szCs w:val="28"/>
         </w:rPr>
         <w:t>Javadoc</w:t>
       </w:r>
       <w:proofErr w:type="spellEnd"/>
       <w:r>
         <w:rPr>
-          <w:sz w:val="24"/>
-          <w:szCs w:val="24"/>
+          <w:sz w:val="28"/>
+          <w:szCs w:val="28"/>
         </w:rPr>
         <w:t xml:space="preserve"> direttamente dalla documentazione di Java 1.4.2. </w:t>
       </w:r>
@@ -220,23 +230,25 @@
           <w:numId w:val="4"/>
         </w:numPr>
         <w:rPr>
-          <w:sz w:val="24"/>
-          <w:szCs w:val="24"/>
-        </w:rPr>
-      </w:pPr>
-      <w:proofErr w:type="spellStart"/>
-      <w:r>
-        <w:rPr>
-          <w:sz w:val="24"/>
-          <w:szCs w:val="24"/>
+          <w:sz w:val="28"/>
+          <w:szCs w:val="28"/>
+        </w:rPr>
+      </w:pPr>
+      <w:proofErr w:type="spellStart"/>
+      <w:r>
+        <w:rPr>
+          <w:b/>
+          <w:bCs/>
+          <w:sz w:val="28"/>
+          <w:szCs w:val="28"/>
         </w:rPr>
         <w:t>myTest</w:t>
       </w:r>
       <w:proofErr w:type="spellEnd"/>
       <w:r>
         <w:rPr>
-          <w:sz w:val="24"/>
-          <w:szCs w:val="24"/>
+          <w:sz w:val="28"/>
+          <w:szCs w:val="28"/>
         </w:rPr>
         <w:t xml:space="preserve">, dove sono presenti i due tester ListTest.java e MapTest.java, codice che testano approfonditamente i due adattatori realizzati. </w:t>
       </w:r>
@@ -244,138 +256,236 @@
     <w:p>
       <w:pPr>
         <w:rPr>
-          <w:sz w:val="24"/>
-          <w:szCs w:val="24"/>
-        </w:rPr>
-      </w:pPr>
-      <w:r>
-        <w:rPr>
-          <w:sz w:val="24"/>
-          <w:szCs w:val="24"/>
-        </w:rPr>
-        <w:t xml:space="preserve">L’obiettivo dell’homework era quello di realizzare un Adapter della classe List e </w:t>
-      </w:r>
-      <w:proofErr w:type="spellStart"/>
-      <w:r>
-        <w:rPr>
-          <w:sz w:val="24"/>
-          <w:szCs w:val="24"/>
+          <w:sz w:val="28"/>
+          <w:szCs w:val="28"/>
+        </w:rPr>
+      </w:pPr>
+      <w:r>
+        <w:rPr>
+          <w:sz w:val="28"/>
+          <w:szCs w:val="28"/>
+        </w:rPr>
+        <w:t xml:space="preserve">L’obiettivo dell’homework era quello di </w:t>
+      </w:r>
+      <w:r>
+        <w:rPr>
+          <w:b/>
+          <w:bCs/>
+          <w:sz w:val="28"/>
+          <w:szCs w:val="28"/>
+        </w:rPr>
+        <w:t xml:space="preserve">realizzare un Adapter della classe List e </w:t>
+      </w:r>
+      <w:proofErr w:type="spellStart"/>
+      <w:r>
+        <w:rPr>
+          <w:b/>
+          <w:bCs/>
+          <w:sz w:val="28"/>
+          <w:szCs w:val="28"/>
         </w:rPr>
         <w:t>Map</w:t>
       </w:r>
       <w:proofErr w:type="spellEnd"/>
       <w:r>
         <w:rPr>
-          <w:sz w:val="24"/>
-          <w:szCs w:val="24"/>
+          <w:b/>
+          <w:bCs/>
+          <w:sz w:val="28"/>
+          <w:szCs w:val="28"/>
         </w:rPr>
         <w:t xml:space="preserve"> tramite </w:t>
       </w:r>
       <w:r>
         <w:rPr>
-          <w:sz w:val="24"/>
-          <w:szCs w:val="24"/>
+          <w:b/>
+          <w:bCs/>
+          <w:sz w:val="28"/>
+          <w:szCs w:val="28"/>
         </w:rPr>
         <w:t>g</w:t>
       </w:r>
       <w:r>
         <w:rPr>
-          <w:sz w:val="24"/>
-          <w:szCs w:val="24"/>
+          <w:b/>
+          <w:bCs/>
+          <w:sz w:val="28"/>
+          <w:szCs w:val="28"/>
         </w:rPr>
         <w:t>l</w:t>
       </w:r>
       <w:r>
         <w:rPr>
-          <w:sz w:val="24"/>
-          <w:szCs w:val="24"/>
+          <w:b/>
+          <w:bCs/>
+          <w:sz w:val="28"/>
+          <w:szCs w:val="28"/>
         </w:rPr>
         <w:t xml:space="preserve">i </w:t>
       </w:r>
       <w:proofErr w:type="spellStart"/>
       <w:r>
         <w:rPr>
-          <w:sz w:val="24"/>
-          <w:szCs w:val="24"/>
+          <w:b/>
+          <w:bCs/>
+          <w:sz w:val="28"/>
+          <w:szCs w:val="28"/>
         </w:rPr>
         <w:t>Adaptee</w:t>
       </w:r>
       <w:proofErr w:type="spellEnd"/>
       <w:r>
         <w:rPr>
-          <w:sz w:val="24"/>
-          <w:szCs w:val="24"/>
+          <w:b/>
+          <w:bCs/>
+          <w:sz w:val="28"/>
+          <w:szCs w:val="28"/>
         </w:rPr>
         <w:t xml:space="preserve"> di tipo </w:t>
       </w:r>
       <w:proofErr w:type="spellStart"/>
       <w:r>
         <w:rPr>
-          <w:sz w:val="24"/>
-          <w:szCs w:val="24"/>
+          <w:b/>
+          <w:bCs/>
+          <w:sz w:val="28"/>
+          <w:szCs w:val="28"/>
         </w:rPr>
         <w:t>V</w:t>
       </w:r>
       <w:r>
         <w:rPr>
-          <w:sz w:val="24"/>
-          <w:szCs w:val="24"/>
+          <w:b/>
+          <w:bCs/>
+          <w:sz w:val="28"/>
+          <w:szCs w:val="28"/>
         </w:rPr>
         <w:t>ector</w:t>
       </w:r>
       <w:proofErr w:type="spellEnd"/>
       <w:r>
         <w:rPr>
-          <w:sz w:val="24"/>
-          <w:szCs w:val="24"/>
+          <w:b/>
+          <w:bCs/>
+          <w:sz w:val="28"/>
+          <w:szCs w:val="28"/>
         </w:rPr>
         <w:t xml:space="preserve"> e </w:t>
       </w:r>
       <w:proofErr w:type="spellStart"/>
       <w:r>
         <w:rPr>
-          <w:sz w:val="24"/>
-          <w:szCs w:val="24"/>
+          <w:b/>
+          <w:bCs/>
+          <w:sz w:val="28"/>
+          <w:szCs w:val="28"/>
         </w:rPr>
         <w:t>Hashtable</w:t>
       </w:r>
       <w:proofErr w:type="spellEnd"/>
       <w:r>
         <w:rPr>
-          <w:sz w:val="24"/>
-          <w:szCs w:val="24"/>
-        </w:rPr>
-        <w:t xml:space="preserve">. Sono state quindi realizzate le classi </w:t>
-      </w:r>
-      <w:proofErr w:type="spellStart"/>
-      <w:r>
-        <w:rPr>
-          <w:sz w:val="24"/>
-          <w:szCs w:val="24"/>
+          <w:sz w:val="28"/>
+          <w:szCs w:val="28"/>
+        </w:rPr>
+        <w:t>, dovendo utilizzare una versione di java (CLDC 1.1) in cui non erano ancora presenti le strutture dati da realizzare</w:t>
+      </w:r>
+      <w:r>
+        <w:rPr>
+          <w:sz w:val="28"/>
+          <w:szCs w:val="28"/>
+        </w:rPr>
+        <w:t>.</w:t>
+      </w:r>
+      <w:r>
+        <w:rPr>
+          <w:sz w:val="28"/>
+          <w:szCs w:val="28"/>
+        </w:rPr>
+        <w:t xml:space="preserve"> Usando quindi </w:t>
+      </w:r>
+      <w:r>
+        <w:rPr>
+          <w:b/>
+          <w:bCs/>
+          <w:sz w:val="28"/>
+          <w:szCs w:val="28"/>
+        </w:rPr>
+        <w:t>solo</w:t>
+      </w:r>
+      <w:r>
+        <w:rPr>
+          <w:sz w:val="28"/>
+          <w:szCs w:val="28"/>
+        </w:rPr>
+        <w:t xml:space="preserve"> i metodi delle classi </w:t>
+      </w:r>
+      <w:proofErr w:type="spellStart"/>
+      <w:r>
+        <w:rPr>
+          <w:sz w:val="28"/>
+          <w:szCs w:val="28"/>
+        </w:rPr>
+        <w:t>Adaptee</w:t>
+      </w:r>
+      <w:proofErr w:type="spellEnd"/>
+      <w:r>
+        <w:rPr>
+          <w:sz w:val="28"/>
+          <w:szCs w:val="28"/>
+        </w:rPr>
+        <w:t xml:space="preserve"> </w:t>
+      </w:r>
+      <w:r>
+        <w:rPr>
+          <w:sz w:val="28"/>
+          <w:szCs w:val="28"/>
+        </w:rPr>
+        <w:t>s</w:t>
+      </w:r>
+      <w:r>
+        <w:rPr>
+          <w:sz w:val="28"/>
+          <w:szCs w:val="28"/>
+        </w:rPr>
+        <w:t xml:space="preserve">ono state quindi realizzate le classi </w:t>
+      </w:r>
+      <w:proofErr w:type="spellStart"/>
+      <w:r>
+        <w:rPr>
+          <w:sz w:val="28"/>
+          <w:szCs w:val="28"/>
         </w:rPr>
         <w:t>ListAdapter</w:t>
       </w:r>
       <w:proofErr w:type="spellEnd"/>
       <w:r>
         <w:rPr>
-          <w:sz w:val="24"/>
-          <w:szCs w:val="24"/>
+          <w:sz w:val="28"/>
+          <w:szCs w:val="28"/>
         </w:rPr>
         <w:t xml:space="preserve"> e </w:t>
       </w:r>
       <w:proofErr w:type="spellStart"/>
       <w:r>
         <w:rPr>
-          <w:sz w:val="24"/>
-          <w:szCs w:val="24"/>
+          <w:sz w:val="28"/>
+          <w:szCs w:val="28"/>
         </w:rPr>
         <w:t>MapAdapter</w:t>
       </w:r>
       <w:proofErr w:type="spellEnd"/>
       <w:r>
         <w:rPr>
-          <w:sz w:val="24"/>
-          <w:szCs w:val="24"/>
+          <w:sz w:val="28"/>
+          <w:szCs w:val="28"/>
+        </w:rPr>
+        <w:t xml:space="preserve"> tramite i metodi delle interfacce</w:t>
+      </w:r>
+      <w:r>
+        <w:rPr>
+          <w:sz w:val="28"/>
+          <w:szCs w:val="28"/>
         </w:rPr>
         <w:t xml:space="preserve"> e in particolare:</w:t>
       </w:r>
@@ -388,23 +498,23 @@
           <w:numId w:val="5"/>
         </w:numPr>
         <w:rPr>
-          <w:sz w:val="24"/>
-          <w:szCs w:val="24"/>
-        </w:rPr>
-      </w:pPr>
-      <w:proofErr w:type="spellStart"/>
-      <w:r>
-        <w:rPr>
-          <w:sz w:val="24"/>
-          <w:szCs w:val="24"/>
+          <w:sz w:val="28"/>
+          <w:szCs w:val="28"/>
+        </w:rPr>
+      </w:pPr>
+      <w:proofErr w:type="spellStart"/>
+      <w:r>
+        <w:rPr>
+          <w:sz w:val="28"/>
+          <w:szCs w:val="28"/>
         </w:rPr>
         <w:t>ListAdapter</w:t>
       </w:r>
       <w:proofErr w:type="spellEnd"/>
       <w:r>
         <w:rPr>
-          <w:sz w:val="24"/>
-          <w:szCs w:val="24"/>
+          <w:sz w:val="28"/>
+          <w:szCs w:val="28"/>
         </w:rPr>
         <w:t xml:space="preserve"> che implementa l’interfaccia HList.java che a sua volta estende HCollection.java. Questa lista può quindi contenere qualsiasi tipo di oggetto ad eccezione di </w:t>
       </w:r>
@@ -413,46 +523,46 @@
         <w:rPr>
           <w:i/>
           <w:iCs/>
-          <w:sz w:val="24"/>
-          <w:szCs w:val="24"/>
+          <w:sz w:val="28"/>
+          <w:szCs w:val="28"/>
         </w:rPr>
         <w:t>null</w:t>
       </w:r>
       <w:proofErr w:type="spellEnd"/>
       <w:r>
         <w:rPr>
-          <w:sz w:val="24"/>
-          <w:szCs w:val="24"/>
+          <w:sz w:val="28"/>
+          <w:szCs w:val="28"/>
         </w:rPr>
         <w:t xml:space="preserve"> che non è permesso dalla documentazione. La lista usa un </w:t>
       </w:r>
       <w:proofErr w:type="spellStart"/>
       <w:r>
         <w:rPr>
-          <w:sz w:val="24"/>
-          <w:szCs w:val="24"/>
+          <w:sz w:val="28"/>
+          <w:szCs w:val="28"/>
         </w:rPr>
         <w:t>Vector</w:t>
       </w:r>
       <w:proofErr w:type="spellEnd"/>
       <w:r>
         <w:rPr>
-          <w:sz w:val="24"/>
-          <w:szCs w:val="24"/>
+          <w:sz w:val="28"/>
+          <w:szCs w:val="28"/>
         </w:rPr>
         <w:t xml:space="preserve"> (l’adattatore) per tutta la gestione dei dati. </w:t>
       </w:r>
       <w:r>
         <w:rPr>
-          <w:sz w:val="24"/>
-          <w:szCs w:val="24"/>
+          <w:sz w:val="28"/>
+          <w:szCs w:val="28"/>
         </w:rPr>
         <w:t>In particolare,</w:t>
       </w:r>
       <w:r>
         <w:rPr>
-          <w:sz w:val="24"/>
-          <w:szCs w:val="24"/>
+          <w:sz w:val="28"/>
+          <w:szCs w:val="28"/>
         </w:rPr>
         <w:t xml:space="preserve"> vengono usati gli Iteratori per navigare all’interno della struttura, avanti o indietro, per aggiungere o togliere, cercare o rimuovere oggetti (</w:t>
       </w:r>
@@ -461,41 +571,57 @@
         <w:rPr>
           <w:i/>
           <w:iCs/>
-          <w:sz w:val="24"/>
-          <w:szCs w:val="24"/>
+          <w:sz w:val="28"/>
+          <w:szCs w:val="28"/>
         </w:rPr>
         <w:t>object</w:t>
       </w:r>
       <w:proofErr w:type="spellEnd"/>
       <w:r>
         <w:rPr>
-          <w:sz w:val="24"/>
-          <w:szCs w:val="24"/>
+          <w:sz w:val="28"/>
+          <w:szCs w:val="28"/>
         </w:rPr>
         <w:t xml:space="preserve">), indipendentemente dal contenitore in cui si trova. All’interno di </w:t>
       </w:r>
       <w:proofErr w:type="spellStart"/>
       <w:r>
         <w:rPr>
-          <w:sz w:val="24"/>
-          <w:szCs w:val="24"/>
+          <w:sz w:val="28"/>
+          <w:szCs w:val="28"/>
         </w:rPr>
         <w:t>ListAdapter</w:t>
       </w:r>
       <w:proofErr w:type="spellEnd"/>
       <w:r>
         <w:rPr>
-          <w:sz w:val="24"/>
-          <w:szCs w:val="24"/>
+          <w:sz w:val="28"/>
+          <w:szCs w:val="28"/>
         </w:rPr>
         <w:t xml:space="preserve"> sono presenti</w:t>
       </w:r>
       <w:r>
         <w:rPr>
-          <w:sz w:val="24"/>
-          <w:szCs w:val="24"/>
-        </w:rPr>
-        <w:t xml:space="preserve"> due iteratori: </w:t>
+          <w:sz w:val="28"/>
+          <w:szCs w:val="28"/>
+        </w:rPr>
+        <w:t xml:space="preserve"> </w:t>
+      </w:r>
+      <w:r>
+        <w:rPr>
+          <w:b/>
+          <w:bCs/>
+          <w:sz w:val="28"/>
+          <w:szCs w:val="28"/>
+        </w:rPr>
+        <w:t>due iteratori</w:t>
+      </w:r>
+      <w:r>
+        <w:rPr>
+          <w:sz w:val="28"/>
+          <w:szCs w:val="28"/>
+        </w:rPr>
+        <w:t xml:space="preserve">: </w:t>
       </w:r>
     </w:p>
     <w:p>
@@ -506,14 +632,14 @@
           <w:numId w:val="5"/>
         </w:numPr>
         <w:rPr>
-          <w:sz w:val="24"/>
-          <w:szCs w:val="24"/>
-        </w:rPr>
-      </w:pPr>
-      <w:r>
-        <w:rPr>
-          <w:sz w:val="24"/>
-          <w:szCs w:val="24"/>
+          <w:sz w:val="28"/>
+          <w:szCs w:val="28"/>
+        </w:rPr>
+      </w:pPr>
+      <w:r>
+        <w:rPr>
+          <w:sz w:val="28"/>
+          <w:szCs w:val="28"/>
         </w:rPr>
         <w:t>Un iteratore che implementa l’interfaccia HIterator.java, un iteratore che serve solo ad attraversare la lista in un verso (avanti), e aggiungere o togliere elementi.</w:t>
       </w:r>
@@ -526,14 +652,14 @@
           <w:numId w:val="5"/>
         </w:numPr>
         <w:rPr>
-          <w:sz w:val="24"/>
-          <w:szCs w:val="24"/>
-        </w:rPr>
-      </w:pPr>
-      <w:r>
-        <w:rPr>
-          <w:sz w:val="24"/>
-          <w:szCs w:val="24"/>
+          <w:sz w:val="28"/>
+          <w:szCs w:val="28"/>
+        </w:rPr>
+      </w:pPr>
+      <w:r>
+        <w:rPr>
+          <w:sz w:val="28"/>
+          <w:szCs w:val="28"/>
         </w:rPr>
         <w:t>Un secondo iteratore che implementa l’interfaccia HListIterator.java che permette invece di eseguire le operazioni potendo tornare anche indietro.</w:t>
       </w:r>
@@ -542,46 +668,57 @@
       <w:pPr>
         <w:pStyle w:val="Paragrafoelenco"/>
         <w:rPr>
-          <w:sz w:val="24"/>
-          <w:szCs w:val="24"/>
-        </w:rPr>
-      </w:pPr>
-      <w:r>
-        <w:rPr>
-          <w:sz w:val="24"/>
-          <w:szCs w:val="24"/>
+          <w:sz w:val="28"/>
+          <w:szCs w:val="28"/>
+        </w:rPr>
+      </w:pPr>
+      <w:r>
+        <w:rPr>
+          <w:sz w:val="28"/>
+          <w:szCs w:val="28"/>
         </w:rPr>
         <w:t xml:space="preserve">Sono state poi create 3 classi interne in </w:t>
       </w:r>
       <w:proofErr w:type="spellStart"/>
       <w:r>
         <w:rPr>
-          <w:sz w:val="24"/>
-          <w:szCs w:val="24"/>
+          <w:sz w:val="28"/>
+          <w:szCs w:val="28"/>
         </w:rPr>
         <w:t>ListAdapter</w:t>
       </w:r>
       <w:proofErr w:type="spellEnd"/>
       <w:r>
         <w:rPr>
-          <w:sz w:val="24"/>
-          <w:szCs w:val="24"/>
-        </w:rPr>
-        <w:t xml:space="preserve">, due classi sono gli iteratori sopra descritti e l’ultima è una classe privata </w:t>
-      </w:r>
-      <w:proofErr w:type="spellStart"/>
-      <w:r>
-        <w:rPr>
-          <w:sz w:val="24"/>
-          <w:szCs w:val="24"/>
+          <w:sz w:val="28"/>
+          <w:szCs w:val="28"/>
+        </w:rPr>
+        <w:t xml:space="preserve">, due classi sono gli iteratori sopra descritti e l’ultima è una </w:t>
+      </w:r>
+      <w:r>
+        <w:rPr>
+          <w:b/>
+          <w:bCs/>
+          <w:sz w:val="28"/>
+          <w:szCs w:val="28"/>
+        </w:rPr>
+        <w:t xml:space="preserve">classe privata </w:t>
+      </w:r>
+      <w:proofErr w:type="spellStart"/>
+      <w:r>
+        <w:rPr>
+          <w:b/>
+          <w:bCs/>
+          <w:sz w:val="28"/>
+          <w:szCs w:val="28"/>
         </w:rPr>
         <w:t>SubList</w:t>
       </w:r>
       <w:proofErr w:type="spellEnd"/>
       <w:r>
         <w:rPr>
-          <w:sz w:val="24"/>
-          <w:szCs w:val="24"/>
+          <w:sz w:val="28"/>
+          <w:szCs w:val="28"/>
         </w:rPr>
         <w:t>.</w:t>
       </w:r>
@@ -590,64 +727,95 @@
       <w:pPr>
         <w:pStyle w:val="Paragrafoelenco"/>
         <w:rPr>
-          <w:sz w:val="24"/>
-          <w:szCs w:val="24"/>
-        </w:rPr>
-      </w:pPr>
-      <w:r>
-        <w:rPr>
-          <w:sz w:val="24"/>
-          <w:szCs w:val="24"/>
-        </w:rPr>
+          <w:sz w:val="28"/>
+          <w:szCs w:val="28"/>
+        </w:rPr>
+      </w:pPr>
+      <w:r>
+        <w:rPr>
+          <w:sz w:val="28"/>
+          <w:szCs w:val="28"/>
+        </w:rPr>
+        <w:lastRenderedPageBreak/>
         <w:t xml:space="preserve">Questa sottoclasse privata permette di ritagliarsi una porzione della lista di tipo </w:t>
       </w:r>
       <w:proofErr w:type="spellStart"/>
       <w:r>
         <w:rPr>
-          <w:sz w:val="24"/>
-          <w:szCs w:val="24"/>
+          <w:sz w:val="28"/>
+          <w:szCs w:val="28"/>
         </w:rPr>
         <w:t>ListAdapter</w:t>
       </w:r>
       <w:proofErr w:type="spellEnd"/>
       <w:r>
         <w:rPr>
-          <w:sz w:val="24"/>
-          <w:szCs w:val="24"/>
-        </w:rPr>
-        <w:t xml:space="preserve"> su cui si può lavorare con gli stessi metodi della lista originale. E’ anche fornito lo stesso set di iteratori che è presente nella classe madre e quindi posso operare come nella superclasse. Nella </w:t>
-      </w:r>
-      <w:proofErr w:type="spellStart"/>
-      <w:r>
-        <w:rPr>
-          <w:sz w:val="24"/>
-          <w:szCs w:val="24"/>
+          <w:sz w:val="28"/>
+          <w:szCs w:val="28"/>
+        </w:rPr>
+        <w:t xml:space="preserve"> su cui si può lavorare con gli stessi metodi della lista originale. </w:t>
+      </w:r>
+      <w:r>
+        <w:rPr>
+          <w:sz w:val="28"/>
+          <w:szCs w:val="28"/>
+        </w:rPr>
+        <w:t>È</w:t>
+      </w:r>
+      <w:r>
+        <w:rPr>
+          <w:sz w:val="28"/>
+          <w:szCs w:val="28"/>
+        </w:rPr>
+        <w:t xml:space="preserve"> anche fornito lo stesso set di iteratori che è presente nella classe madre e quindi posso operare come nella superclasse. Nella </w:t>
+      </w:r>
+      <w:proofErr w:type="spellStart"/>
+      <w:r>
+        <w:rPr>
+          <w:sz w:val="28"/>
+          <w:szCs w:val="28"/>
         </w:rPr>
         <w:t>SubList</w:t>
       </w:r>
       <w:proofErr w:type="spellEnd"/>
       <w:r>
         <w:rPr>
-          <w:sz w:val="24"/>
-          <w:szCs w:val="24"/>
+          <w:sz w:val="28"/>
+          <w:szCs w:val="28"/>
         </w:rPr>
         <w:t xml:space="preserve"> è presente il </w:t>
       </w:r>
       <w:proofErr w:type="spellStart"/>
       <w:r>
         <w:rPr>
-          <w:sz w:val="24"/>
-          <w:szCs w:val="24"/>
+          <w:sz w:val="28"/>
+          <w:szCs w:val="28"/>
         </w:rPr>
         <w:t>backing</w:t>
       </w:r>
       <w:proofErr w:type="spellEnd"/>
       <w:r>
         <w:rPr>
-          <w:sz w:val="24"/>
-          <w:szCs w:val="24"/>
-        </w:rPr>
-        <w:t xml:space="preserve">, ossia ogni operazione che viene effettuata nella sottoclasse viene anche effettuata nella lista originale. </w:t>
+          <w:sz w:val="28"/>
+          <w:szCs w:val="28"/>
+        </w:rPr>
+        <w:t xml:space="preserve">, ossia </w:t>
+      </w:r>
+      <w:r>
+        <w:rPr>
+          <w:b/>
+          <w:bCs/>
+          <w:sz w:val="28"/>
+          <w:szCs w:val="28"/>
+        </w:rPr>
+        <w:t>ogni operazione che viene effettuata nella sottoclasse viene anche effettuata nella lista originale</w:t>
+      </w:r>
+      <w:r>
+        <w:rPr>
+          <w:sz w:val="28"/>
+          <w:szCs w:val="28"/>
+        </w:rPr>
+        <w:t xml:space="preserve">. </w:t>
       </w:r>
     </w:p>
     <w:p>
@@ -658,30 +826,30 @@
           <w:numId w:val="5"/>
         </w:numPr>
         <w:rPr>
-          <w:sz w:val="24"/>
-          <w:szCs w:val="24"/>
-        </w:rPr>
-      </w:pPr>
-      <w:proofErr w:type="spellStart"/>
-      <w:r>
-        <w:rPr>
-          <w:sz w:val="24"/>
-          <w:szCs w:val="24"/>
+          <w:sz w:val="28"/>
+          <w:szCs w:val="28"/>
+        </w:rPr>
+      </w:pPr>
+      <w:proofErr w:type="spellStart"/>
+      <w:r>
+        <w:rPr>
+          <w:sz w:val="28"/>
+          <w:szCs w:val="28"/>
         </w:rPr>
         <w:t>MapAdapter</w:t>
       </w:r>
       <w:proofErr w:type="spellEnd"/>
       <w:r>
         <w:rPr>
-          <w:sz w:val="24"/>
-          <w:szCs w:val="24"/>
+          <w:sz w:val="28"/>
+          <w:szCs w:val="28"/>
         </w:rPr>
         <w:t xml:space="preserve"> che implementa l’interfaccia HMap</w:t>
       </w:r>
       <w:r>
         <w:rPr>
-          <w:sz w:val="24"/>
-          <w:szCs w:val="24"/>
+          <w:sz w:val="28"/>
+          <w:szCs w:val="28"/>
         </w:rPr>
         <w:t xml:space="preserve">.java. Questa mappa può quindi contenere qualsiasi tipo di oggetto ad eccezione di </w:t>
       </w:r>
@@ -690,32 +858,32 @@
         <w:rPr>
           <w:i/>
           <w:iCs/>
-          <w:sz w:val="24"/>
-          <w:szCs w:val="24"/>
+          <w:sz w:val="28"/>
+          <w:szCs w:val="28"/>
         </w:rPr>
         <w:t>null</w:t>
       </w:r>
       <w:proofErr w:type="spellEnd"/>
       <w:r>
         <w:rPr>
-          <w:sz w:val="24"/>
-          <w:szCs w:val="24"/>
+          <w:sz w:val="28"/>
+          <w:szCs w:val="28"/>
         </w:rPr>
         <w:t xml:space="preserve"> che non è permesso dalla documentazione. La mappa usa un </w:t>
       </w:r>
       <w:proofErr w:type="spellStart"/>
       <w:r>
         <w:rPr>
-          <w:sz w:val="24"/>
-          <w:szCs w:val="24"/>
+          <w:sz w:val="28"/>
+          <w:szCs w:val="28"/>
         </w:rPr>
         <w:t>Hashtable</w:t>
       </w:r>
       <w:proofErr w:type="spellEnd"/>
       <w:r>
         <w:rPr>
-          <w:sz w:val="24"/>
-          <w:szCs w:val="24"/>
+          <w:sz w:val="28"/>
+          <w:szCs w:val="28"/>
         </w:rPr>
         <w:t xml:space="preserve"> (l’adattatore) per tutta la gestione dei dati attraverso la struttura chiave-valore. In particolare, vengono usati gli iteratori per navigare all’interno della struttura, avanti o indietro, per aggiungere o togliere, cercare o rimuovere oggetti (</w:t>
       </w:r>
@@ -724,34 +892,50 @@
         <w:rPr>
           <w:i/>
           <w:iCs/>
-          <w:sz w:val="24"/>
-          <w:szCs w:val="24"/>
+          <w:sz w:val="28"/>
+          <w:szCs w:val="28"/>
         </w:rPr>
         <w:t>object</w:t>
       </w:r>
       <w:proofErr w:type="spellEnd"/>
       <w:r>
         <w:rPr>
-          <w:sz w:val="24"/>
-          <w:szCs w:val="24"/>
+          <w:sz w:val="28"/>
+          <w:szCs w:val="28"/>
         </w:rPr>
         <w:t xml:space="preserve">), indipendentemente dal contenitore in cui si trova. All’interno di </w:t>
       </w:r>
       <w:proofErr w:type="spellStart"/>
       <w:r>
         <w:rPr>
-          <w:sz w:val="24"/>
-          <w:szCs w:val="24"/>
+          <w:sz w:val="28"/>
+          <w:szCs w:val="28"/>
         </w:rPr>
         <w:t>MapAdapter</w:t>
       </w:r>
       <w:proofErr w:type="spellEnd"/>
       <w:r>
         <w:rPr>
-          <w:sz w:val="24"/>
-          <w:szCs w:val="24"/>
-        </w:rPr>
-        <w:t xml:space="preserve"> sono presenti 4 classi interne:</w:t>
+          <w:sz w:val="28"/>
+          <w:szCs w:val="28"/>
+        </w:rPr>
+        <w:t xml:space="preserve"> sono presenti </w:t>
+      </w:r>
+      <w:r>
+        <w:rPr>
+          <w:b/>
+          <w:bCs/>
+          <w:sz w:val="28"/>
+          <w:szCs w:val="28"/>
+        </w:rPr>
+        <w:t>4 classi interne</w:t>
+      </w:r>
+      <w:r>
+        <w:rPr>
+          <w:sz w:val="28"/>
+          <w:szCs w:val="28"/>
+        </w:rPr>
+        <w:t>:</w:t>
       </w:r>
     </w:p>
     <w:p>
@@ -762,97 +946,112 @@
           <w:numId w:val="5"/>
         </w:numPr>
         <w:rPr>
-          <w:sz w:val="24"/>
-          <w:szCs w:val="24"/>
-        </w:rPr>
-      </w:pPr>
-      <w:proofErr w:type="spellStart"/>
-      <w:r>
-        <w:rPr>
-          <w:sz w:val="24"/>
-          <w:szCs w:val="24"/>
-        </w:rPr>
-        <w:lastRenderedPageBreak/>
+          <w:sz w:val="28"/>
+          <w:szCs w:val="28"/>
+        </w:rPr>
+      </w:pPr>
+      <w:proofErr w:type="spellStart"/>
+      <w:r>
+        <w:rPr>
+          <w:sz w:val="28"/>
+          <w:szCs w:val="28"/>
+        </w:rPr>
         <w:t>EntrySet</w:t>
       </w:r>
       <w:proofErr w:type="spellEnd"/>
       <w:r>
         <w:rPr>
-          <w:sz w:val="24"/>
-          <w:szCs w:val="24"/>
+          <w:sz w:val="28"/>
+          <w:szCs w:val="28"/>
         </w:rPr>
         <w:t xml:space="preserve">, che implementa </w:t>
       </w:r>
       <w:proofErr w:type="spellStart"/>
       <w:r>
         <w:rPr>
-          <w:sz w:val="24"/>
-          <w:szCs w:val="24"/>
+          <w:sz w:val="28"/>
+          <w:szCs w:val="28"/>
         </w:rPr>
         <w:t>HSet</w:t>
       </w:r>
       <w:proofErr w:type="spellEnd"/>
       <w:r>
         <w:rPr>
-          <w:sz w:val="24"/>
-          <w:szCs w:val="24"/>
+          <w:sz w:val="28"/>
+          <w:szCs w:val="28"/>
         </w:rPr>
         <w:t xml:space="preserve"> (che a sua volta estende </w:t>
       </w:r>
       <w:proofErr w:type="spellStart"/>
       <w:r>
         <w:rPr>
-          <w:sz w:val="24"/>
-          <w:szCs w:val="24"/>
+          <w:sz w:val="28"/>
+          <w:szCs w:val="28"/>
         </w:rPr>
         <w:t>HCollection</w:t>
       </w:r>
       <w:proofErr w:type="spellEnd"/>
       <w:r>
         <w:rPr>
-          <w:sz w:val="24"/>
-          <w:szCs w:val="24"/>
+          <w:sz w:val="28"/>
+          <w:szCs w:val="28"/>
         </w:rPr>
         <w:t>) rappresenta una struttura in grado di contenere dati di tipo Entry, ossia associando ad elementi presenti nella struttura una coppia chiave-valore</w:t>
       </w:r>
       <w:r>
         <w:rPr>
-          <w:sz w:val="24"/>
-          <w:szCs w:val="24"/>
+          <w:sz w:val="28"/>
+          <w:szCs w:val="28"/>
         </w:rPr>
         <w:t xml:space="preserve">, che realizza poi i metodi della </w:t>
       </w:r>
       <w:proofErr w:type="spellStart"/>
       <w:r>
         <w:rPr>
-          <w:sz w:val="24"/>
-          <w:szCs w:val="24"/>
+          <w:sz w:val="28"/>
+          <w:szCs w:val="28"/>
         </w:rPr>
         <w:t>HSet</w:t>
       </w:r>
       <w:proofErr w:type="spellEnd"/>
       <w:r>
         <w:rPr>
-          <w:sz w:val="24"/>
-          <w:szCs w:val="24"/>
+          <w:sz w:val="28"/>
+          <w:szCs w:val="28"/>
         </w:rPr>
         <w:t xml:space="preserve"> che ha la stessa struttura dell’interfaccia </w:t>
       </w:r>
       <w:proofErr w:type="spellStart"/>
       <w:r>
         <w:rPr>
-          <w:sz w:val="24"/>
-          <w:szCs w:val="24"/>
+          <w:sz w:val="28"/>
+          <w:szCs w:val="28"/>
         </w:rPr>
         <w:t>HCollection</w:t>
       </w:r>
       <w:proofErr w:type="spellEnd"/>
       <w:r>
         <w:rPr>
-          <w:sz w:val="24"/>
-          <w:szCs w:val="24"/>
-        </w:rPr>
-        <w:t xml:space="preserve"> ma senza la possibilità di avere valori doppi all’interno della struttura che la realizza.</w:t>
+          <w:sz w:val="28"/>
+          <w:szCs w:val="28"/>
+        </w:rPr>
+        <w:t xml:space="preserve"> ma </w:t>
+      </w:r>
+      <w:r>
+        <w:rPr>
+          <w:b/>
+          <w:bCs/>
+          <w:sz w:val="28"/>
+          <w:szCs w:val="28"/>
+        </w:rPr>
+        <w:t>senza la possibilità di avere valori doppi</w:t>
+      </w:r>
+      <w:r>
+        <w:rPr>
+          <w:sz w:val="28"/>
+          <w:szCs w:val="28"/>
+        </w:rPr>
+        <w:t xml:space="preserve"> all’interno della struttura che la realizza.</w:t>
       </w:r>
     </w:p>
     <w:p>
@@ -863,69 +1062,69 @@
           <w:numId w:val="5"/>
         </w:numPr>
         <w:rPr>
-          <w:sz w:val="24"/>
-          <w:szCs w:val="24"/>
-        </w:rPr>
-      </w:pPr>
-      <w:proofErr w:type="spellStart"/>
-      <w:r>
-        <w:rPr>
-          <w:sz w:val="24"/>
-          <w:szCs w:val="24"/>
+          <w:sz w:val="28"/>
+          <w:szCs w:val="28"/>
+        </w:rPr>
+      </w:pPr>
+      <w:proofErr w:type="spellStart"/>
+      <w:r>
+        <w:rPr>
+          <w:sz w:val="28"/>
+          <w:szCs w:val="28"/>
         </w:rPr>
         <w:t>KeySet</w:t>
       </w:r>
       <w:proofErr w:type="spellEnd"/>
       <w:r>
         <w:rPr>
-          <w:sz w:val="24"/>
-          <w:szCs w:val="24"/>
+          <w:sz w:val="28"/>
+          <w:szCs w:val="28"/>
         </w:rPr>
         <w:t xml:space="preserve">, che implementa </w:t>
       </w:r>
       <w:proofErr w:type="spellStart"/>
       <w:r>
         <w:rPr>
-          <w:sz w:val="24"/>
-          <w:szCs w:val="24"/>
+          <w:sz w:val="28"/>
+          <w:szCs w:val="28"/>
         </w:rPr>
         <w:t>HSet</w:t>
       </w:r>
       <w:proofErr w:type="spellEnd"/>
       <w:r>
         <w:rPr>
-          <w:sz w:val="24"/>
-          <w:szCs w:val="24"/>
+          <w:sz w:val="28"/>
+          <w:szCs w:val="28"/>
         </w:rPr>
         <w:t xml:space="preserve"> </w:t>
       </w:r>
       <w:r>
         <w:rPr>
-          <w:sz w:val="24"/>
-          <w:szCs w:val="24"/>
+          <w:sz w:val="28"/>
+          <w:szCs w:val="28"/>
         </w:rPr>
         <w:t xml:space="preserve">rappresenta una struttura in grado di contenere elementi di tipo Key, </w:t>
       </w:r>
       <w:r>
         <w:rPr>
-          <w:sz w:val="24"/>
-          <w:szCs w:val="24"/>
+          <w:sz w:val="28"/>
+          <w:szCs w:val="28"/>
         </w:rPr>
         <w:t xml:space="preserve">ossia, realizzando i metodi di </w:t>
       </w:r>
       <w:proofErr w:type="spellStart"/>
       <w:r>
         <w:rPr>
-          <w:sz w:val="24"/>
-          <w:szCs w:val="24"/>
+          <w:sz w:val="28"/>
+          <w:szCs w:val="28"/>
         </w:rPr>
         <w:t>HSet</w:t>
       </w:r>
       <w:proofErr w:type="spellEnd"/>
       <w:r>
         <w:rPr>
-          <w:sz w:val="24"/>
-          <w:szCs w:val="24"/>
+          <w:sz w:val="28"/>
+          <w:szCs w:val="28"/>
         </w:rPr>
         <w:t>, opererà solamente tramite le chiavi presenti nella mappa.</w:t>
       </w:r>
@@ -938,39 +1137,39 @@
           <w:numId w:val="5"/>
         </w:numPr>
         <w:rPr>
-          <w:sz w:val="24"/>
-          <w:szCs w:val="24"/>
-        </w:rPr>
-      </w:pPr>
-      <w:proofErr w:type="spellStart"/>
-      <w:r>
-        <w:rPr>
-          <w:sz w:val="24"/>
-          <w:szCs w:val="24"/>
+          <w:sz w:val="28"/>
+          <w:szCs w:val="28"/>
+        </w:rPr>
+      </w:pPr>
+      <w:proofErr w:type="spellStart"/>
+      <w:r>
+        <w:rPr>
+          <w:sz w:val="28"/>
+          <w:szCs w:val="28"/>
         </w:rPr>
         <w:t>ValueCollection</w:t>
       </w:r>
       <w:proofErr w:type="spellEnd"/>
       <w:r>
         <w:rPr>
-          <w:sz w:val="24"/>
-          <w:szCs w:val="24"/>
+          <w:sz w:val="28"/>
+          <w:szCs w:val="28"/>
         </w:rPr>
         <w:t xml:space="preserve">, che implementa </w:t>
       </w:r>
       <w:proofErr w:type="spellStart"/>
       <w:r>
         <w:rPr>
-          <w:sz w:val="24"/>
-          <w:szCs w:val="24"/>
+          <w:sz w:val="28"/>
+          <w:szCs w:val="28"/>
         </w:rPr>
         <w:t>HCollection</w:t>
       </w:r>
       <w:proofErr w:type="spellEnd"/>
       <w:r>
         <w:rPr>
-          <w:sz w:val="24"/>
-          <w:szCs w:val="24"/>
+          <w:sz w:val="28"/>
+          <w:szCs w:val="28"/>
         </w:rPr>
         <w:t xml:space="preserve"> (</w:t>
       </w:r>
@@ -978,8 +1177,8 @@
         <w:rPr>
           <w:i/>
           <w:iCs/>
-          <w:sz w:val="24"/>
-          <w:szCs w:val="24"/>
+          <w:sz w:val="28"/>
+          <w:szCs w:val="28"/>
         </w:rPr>
         <w:t xml:space="preserve">e non </w:t>
       </w:r>
@@ -988,39 +1187,39 @@
         <w:rPr>
           <w:i/>
           <w:iCs/>
-          <w:sz w:val="24"/>
-          <w:szCs w:val="24"/>
+          <w:sz w:val="28"/>
+          <w:szCs w:val="28"/>
         </w:rPr>
         <w:t>HSet</w:t>
       </w:r>
       <w:proofErr w:type="spellEnd"/>
       <w:r>
         <w:rPr>
-          <w:sz w:val="24"/>
-          <w:szCs w:val="24"/>
+          <w:sz w:val="28"/>
+          <w:szCs w:val="28"/>
         </w:rPr>
         <w:t xml:space="preserve">) rappresenta una struttura in grado di contenere solamente elementi di tipo Value, </w:t>
       </w:r>
       <w:r>
         <w:rPr>
-          <w:sz w:val="24"/>
-          <w:szCs w:val="24"/>
+          <w:sz w:val="28"/>
+          <w:szCs w:val="28"/>
         </w:rPr>
         <w:t xml:space="preserve">e nella realizzazione di </w:t>
       </w:r>
       <w:proofErr w:type="spellStart"/>
       <w:r>
         <w:rPr>
-          <w:sz w:val="24"/>
-          <w:szCs w:val="24"/>
+          <w:sz w:val="28"/>
+          <w:szCs w:val="28"/>
         </w:rPr>
         <w:t>HSet</w:t>
       </w:r>
       <w:proofErr w:type="spellEnd"/>
       <w:r>
         <w:rPr>
-          <w:sz w:val="24"/>
-          <w:szCs w:val="24"/>
+          <w:sz w:val="28"/>
+          <w:szCs w:val="28"/>
         </w:rPr>
         <w:t>, userà, quindi solamente i Value contenuti nella mappa.</w:t>
       </w:r>
@@ -1033,55 +1232,240 @@
           <w:numId w:val="5"/>
         </w:numPr>
         <w:rPr>
-          <w:sz w:val="24"/>
-          <w:szCs w:val="24"/>
-        </w:rPr>
-      </w:pPr>
-      <w:r>
-        <w:rPr>
-          <w:sz w:val="24"/>
-          <w:szCs w:val="24"/>
-        </w:rPr>
-        <w:t>[…]</w:t>
+          <w:sz w:val="28"/>
+          <w:szCs w:val="28"/>
+        </w:rPr>
+      </w:pPr>
+      <w:proofErr w:type="spellStart"/>
+      <w:r>
+        <w:rPr>
+          <w:sz w:val="28"/>
+          <w:szCs w:val="28"/>
+        </w:rPr>
+        <w:t>MyEntry</w:t>
+      </w:r>
+      <w:proofErr w:type="spellEnd"/>
+      <w:r>
+        <w:rPr>
+          <w:sz w:val="28"/>
+          <w:szCs w:val="28"/>
+        </w:rPr>
+        <w:t xml:space="preserve">, che implementa </w:t>
+      </w:r>
+      <w:proofErr w:type="spellStart"/>
+      <w:r>
+        <w:rPr>
+          <w:sz w:val="28"/>
+          <w:szCs w:val="28"/>
+        </w:rPr>
+        <w:t>HEntry</w:t>
+      </w:r>
+      <w:proofErr w:type="spellEnd"/>
+      <w:r>
+        <w:rPr>
+          <w:sz w:val="28"/>
+          <w:szCs w:val="28"/>
+        </w:rPr>
+        <w:t>, opera direttamente su un singolo caso di coppia chiave-valore della mappa</w:t>
       </w:r>
     </w:p>
     <w:p>
       <w:pPr>
         <w:ind w:left="708"/>
         <w:rPr>
-          <w:sz w:val="24"/>
-          <w:szCs w:val="24"/>
-        </w:rPr>
-      </w:pPr>
-      <w:r>
-        <w:rPr>
-          <w:sz w:val="24"/>
-          <w:szCs w:val="24"/>
+          <w:sz w:val="28"/>
+          <w:szCs w:val="28"/>
+        </w:rPr>
+      </w:pPr>
+      <w:r>
+        <w:rPr>
+          <w:sz w:val="28"/>
+          <w:szCs w:val="28"/>
         </w:rPr>
         <w:t xml:space="preserve">Nelle prime 3 sottoclassi è presente un Iteratore che estende </w:t>
       </w:r>
       <w:proofErr w:type="spellStart"/>
       <w:r>
         <w:rPr>
-          <w:sz w:val="24"/>
-          <w:szCs w:val="24"/>
+          <w:sz w:val="28"/>
+          <w:szCs w:val="28"/>
         </w:rPr>
         <w:t>HIterator</w:t>
       </w:r>
       <w:proofErr w:type="spellEnd"/>
       <w:r>
         <w:rPr>
-          <w:sz w:val="24"/>
-          <w:szCs w:val="24"/>
+          <w:sz w:val="28"/>
+          <w:szCs w:val="28"/>
         </w:rPr>
         <w:t xml:space="preserve"> (è quindi un iteratore “semplice”)</w:t>
       </w:r>
       <w:r>
         <w:rPr>
-          <w:sz w:val="24"/>
-          <w:szCs w:val="24"/>
-        </w:rPr>
-        <w:t xml:space="preserve"> e che opera rispettivamente su: </w:t>
+          <w:sz w:val="28"/>
+          <w:szCs w:val="28"/>
+        </w:rPr>
+        <w:t xml:space="preserve"> e che opera </w:t>
+      </w:r>
+      <w:r>
+        <w:rPr>
+          <w:sz w:val="28"/>
+          <w:szCs w:val="28"/>
+        </w:rPr>
+        <w:t xml:space="preserve">in ogni sottoclasse in modo coerente con il tipo di dato che ne è contenuto: su Entry, su Key o su </w:t>
+      </w:r>
+      <w:proofErr w:type="spellStart"/>
+      <w:r>
+        <w:rPr>
+          <w:sz w:val="28"/>
+          <w:szCs w:val="28"/>
+        </w:rPr>
+        <w:t>Values</w:t>
+      </w:r>
+      <w:proofErr w:type="spellEnd"/>
+      <w:r>
+        <w:rPr>
+          <w:sz w:val="28"/>
+          <w:szCs w:val="28"/>
+        </w:rPr>
+        <w:t xml:space="preserve">. E’ importante specificare che </w:t>
+      </w:r>
+      <w:r>
+        <w:rPr>
+          <w:b/>
+          <w:bCs/>
+          <w:sz w:val="28"/>
+          <w:szCs w:val="28"/>
+        </w:rPr>
+        <w:t xml:space="preserve">quando si opera su una sottoclasse che realizza i metodi di </w:t>
+      </w:r>
+      <w:proofErr w:type="spellStart"/>
+      <w:r>
+        <w:rPr>
+          <w:b/>
+          <w:bCs/>
+          <w:sz w:val="28"/>
+          <w:szCs w:val="28"/>
+        </w:rPr>
+        <w:t>HSet</w:t>
+      </w:r>
+      <w:proofErr w:type="spellEnd"/>
+      <w:r>
+        <w:rPr>
+          <w:b/>
+          <w:bCs/>
+          <w:sz w:val="28"/>
+          <w:szCs w:val="28"/>
+        </w:rPr>
+        <w:t xml:space="preserve"> o </w:t>
+      </w:r>
+      <w:proofErr w:type="spellStart"/>
+      <w:r>
+        <w:rPr>
+          <w:b/>
+          <w:bCs/>
+          <w:sz w:val="28"/>
+          <w:szCs w:val="28"/>
+        </w:rPr>
+        <w:t>HCollection</w:t>
+      </w:r>
+      <w:proofErr w:type="spellEnd"/>
+      <w:r>
+        <w:rPr>
+          <w:sz w:val="28"/>
+          <w:szCs w:val="28"/>
+        </w:rPr>
+        <w:t xml:space="preserve"> non è possibile richiamare i metodi </w:t>
+      </w:r>
+      <w:proofErr w:type="spellStart"/>
+      <w:r>
+        <w:rPr>
+          <w:i/>
+          <w:iCs/>
+          <w:sz w:val="28"/>
+          <w:szCs w:val="28"/>
+        </w:rPr>
+        <w:t>add</w:t>
+      </w:r>
+      <w:proofErr w:type="spellEnd"/>
+      <w:r>
+        <w:rPr>
+          <w:i/>
+          <w:iCs/>
+          <w:sz w:val="28"/>
+          <w:szCs w:val="28"/>
+        </w:rPr>
+        <w:t>()</w:t>
+      </w:r>
+      <w:r>
+        <w:rPr>
+          <w:sz w:val="28"/>
+          <w:szCs w:val="28"/>
+        </w:rPr>
+        <w:t xml:space="preserve"> o </w:t>
+      </w:r>
+      <w:proofErr w:type="spellStart"/>
+      <w:r>
+        <w:rPr>
+          <w:i/>
+          <w:iCs/>
+          <w:sz w:val="28"/>
+          <w:szCs w:val="28"/>
+        </w:rPr>
+        <w:t>addAll</w:t>
+      </w:r>
+      <w:proofErr w:type="spellEnd"/>
+      <w:r>
+        <w:rPr>
+          <w:i/>
+          <w:iCs/>
+          <w:sz w:val="28"/>
+          <w:szCs w:val="28"/>
+        </w:rPr>
+        <w:t>()</w:t>
+      </w:r>
+      <w:r>
+        <w:rPr>
+          <w:i/>
+          <w:iCs/>
+          <w:sz w:val="28"/>
+          <w:szCs w:val="28"/>
+        </w:rPr>
+        <w:t xml:space="preserve"> </w:t>
+      </w:r>
+      <w:r>
+        <w:rPr>
+          <w:sz w:val="28"/>
+          <w:szCs w:val="28"/>
+        </w:rPr>
+        <w:t xml:space="preserve">in quanto, come specificato dalla documentazione non sono supportati e vengono gestiti tramite il lancio dell’eccezione </w:t>
+      </w:r>
+      <w:proofErr w:type="spellStart"/>
+      <w:r>
+        <w:rPr>
+          <w:i/>
+          <w:iCs/>
+          <w:sz w:val="28"/>
+          <w:szCs w:val="28"/>
+        </w:rPr>
+        <w:t>UnsupportedOperationException</w:t>
+      </w:r>
+      <w:proofErr w:type="spellEnd"/>
+      <w:r>
+        <w:rPr>
+          <w:i/>
+          <w:iCs/>
+          <w:sz w:val="28"/>
+          <w:szCs w:val="28"/>
+        </w:rPr>
+        <w:t>()</w:t>
+      </w:r>
+      <w:r>
+        <w:rPr>
+          <w:sz w:val="28"/>
+          <w:szCs w:val="28"/>
+        </w:rPr>
+        <w:t xml:space="preserve">. </w:t>
       </w:r>
     </w:p>
     <w:sectPr>
@@ -1773,6 +2157,7 @@
     <w:lsdException w:name="HTML Sample" w:semiHidden="1" w:unhideWhenUsed="1"/>
     <w:lsdException w:name="HTML Typewriter" w:semiHidden="1" w:unhideWhenUsed="1"/>
     <w:lsdException w:name="HTML Variable" w:semiHidden="1" w:unhideWhenUsed="1"/>
+    <w:lsdException w:name="Normal Table" w:semiHidden="1" w:unhideWhenUsed="1"/>
     <w:lsdException w:name="annotation subject" w:semiHidden="1" w:unhideWhenUsed="1"/>
     <w:lsdException w:name="No List" w:semiHidden="1" w:unhideWhenUsed="1"/>
     <w:lsdException w:name="Outline List 1" w:semiHidden="1" w:unhideWhenUsed="1"/>
@@ -1819,8 +2204,10 @@
     <w:lsdException w:name="Table Subtle 2" w:semiHidden="1" w:unhideWhenUsed="1"/>
     <w:lsdException w:name="Table Web 1" w:semiHidden="1" w:unhideWhenUsed="1"/>
     <w:lsdException w:name="Table Web 2" w:semiHidden="1" w:unhideWhenUsed="1"/>
+    <w:lsdException w:name="Table Web 3" w:semiHidden="1" w:unhideWhenUsed="1"/>
     <w:lsdException w:name="Balloon Text" w:semiHidden="1" w:unhideWhenUsed="1"/>
     <w:lsdException w:name="Table Grid" w:uiPriority="39"/>
+    <w:lsdException w:name="Table Theme" w:semiHidden="1" w:unhideWhenUsed="1"/>
     <w:lsdException w:name="Placeholder Text" w:semiHidden="1"/>
     <w:lsdException w:name="No Spacing" w:uiPriority="1" w:qFormat="1"/>
     <w:lsdException w:name="Light Shading" w:uiPriority="60"/>

</xml_diff>